<commit_message>
Final page in Portfolio
</commit_message>
<xml_diff>
--- a/JavaPortfolio/doc/JavaPortfolio(14).docx
+++ b/JavaPortfolio/doc/JavaPortfolio(14).docx
@@ -58,7 +58,15 @@
         <w:t>&lt;</w:t>
       </w:r>
       <w:r>
-        <w:t>Student Gradebook program</w:t>
+        <w:t xml:space="preserve">Student </w:t>
+      </w:r>
+      <w:proofErr w:type="spellStart"/>
+      <w:r>
+        <w:t>Gradebook</w:t>
+      </w:r>
+      <w:proofErr w:type="spellEnd"/>
+      <w:r>
+        <w:t xml:space="preserve"> program</w:t>
       </w:r>
       <w:r>
         <w:t>&gt;</w:t>
@@ -100,7 +108,41 @@
           <w:color w:val="000000"/>
           <w:lang w:bidi="ar-SA"/>
         </w:rPr>
-        <w:t>Finish implementing the Gradebook program (See Sample</w:t>
+        <w:t xml:space="preserve">Finish implementing the </w:t>
+      </w:r>
+      <w:proofErr w:type="spellStart"/>
+      <w:r>
+        <w:rPr>
+          <w:rFonts w:ascii="Lucida Console" w:hAnsi="Lucida Console" w:cs="Lucida Console"/>
+          <w:color w:val="000000"/>
+          <w:lang w:bidi="ar-SA"/>
+        </w:rPr>
+        <w:t>Gradebook</w:t>
+      </w:r>
+      <w:proofErr w:type="spellEnd"/>
+      <w:r>
+        <w:rPr>
+          <w:rFonts w:ascii="Lucida Console" w:hAnsi="Lucida Console" w:cs="Lucida Console"/>
+          <w:color w:val="000000"/>
+          <w:lang w:bidi="ar-SA"/>
+        </w:rPr>
+        <w:t xml:space="preserve"> program (See </w:t>
+      </w:r>
+      <w:r>
+        <w:rPr>
+          <w:rFonts w:ascii="Lucida Console" w:hAnsi="Lucida Console" w:cs="Lucida Console"/>
+          <w:color w:val="000000"/>
+          <w:lang w:bidi="ar-SA"/>
+        </w:rPr>
+        <w:t xml:space="preserve">this </w:t>
+      </w:r>
+      <w:r>
+        <w:rPr>
+          <w:rFonts w:ascii="Lucida Console" w:hAnsi="Lucida Console" w:cs="Lucida Console"/>
+          <w:color w:val="000000"/>
+          <w:lang w:bidi="ar-SA"/>
+        </w:rPr>
+        <w:t>Sample</w:t>
       </w:r>
     </w:p>
     <w:p>
@@ -131,6 +173,785 @@
       <w:r>
         <w:tab/>
       </w:r>
+    </w:p>
+    <w:p>
+      <w:pPr>
+        <w:widowControl/>
+        <w:autoSpaceDE w:val="0"/>
+        <w:autoSpaceDN w:val="0"/>
+        <w:adjustRightInd w:val="0"/>
+        <w:rPr>
+          <w:rFonts w:ascii="Consolas" w:hAnsi="Consolas" w:cs="Consolas"/>
+          <w:color w:val="auto"/>
+          <w:sz w:val="20"/>
+          <w:szCs w:val="20"/>
+          <w:lang w:bidi="ar-SA"/>
+        </w:rPr>
+      </w:pPr>
+      <w:r>
+        <w:rPr>
+          <w:rFonts w:ascii="Consolas" w:hAnsi="Consolas" w:cs="Consolas"/>
+          <w:color w:val="000000"/>
+          <w:sz w:val="20"/>
+          <w:szCs w:val="20"/>
+          <w:lang w:bidi="ar-SA"/>
+        </w:rPr>
+        <w:t>Enter Participation Grades</w:t>
+      </w:r>
+    </w:p>
+    <w:p>
+      <w:pPr>
+        <w:widowControl/>
+        <w:autoSpaceDE w:val="0"/>
+        <w:autoSpaceDN w:val="0"/>
+        <w:adjustRightInd w:val="0"/>
+        <w:rPr>
+          <w:rFonts w:ascii="Consolas" w:hAnsi="Consolas" w:cs="Consolas"/>
+          <w:color w:val="auto"/>
+          <w:sz w:val="20"/>
+          <w:szCs w:val="20"/>
+          <w:lang w:bidi="ar-SA"/>
+        </w:rPr>
+      </w:pPr>
+      <w:r>
+        <w:rPr>
+          <w:rFonts w:ascii="Consolas" w:hAnsi="Consolas" w:cs="Consolas"/>
+          <w:color w:val="000000"/>
+          <w:sz w:val="20"/>
+          <w:szCs w:val="20"/>
+          <w:lang w:bidi="ar-SA"/>
+        </w:rPr>
+        <w:t xml:space="preserve">Please enter a </w:t>
+      </w:r>
+      <w:proofErr w:type="gramStart"/>
+      <w:r>
+        <w:rPr>
+          <w:rFonts w:ascii="Consolas" w:hAnsi="Consolas" w:cs="Consolas"/>
+          <w:color w:val="000000"/>
+          <w:sz w:val="20"/>
+          <w:szCs w:val="20"/>
+          <w:lang w:bidi="ar-SA"/>
+        </w:rPr>
+        <w:t>Value :</w:t>
+      </w:r>
+      <w:proofErr w:type="gramEnd"/>
+      <w:r>
+        <w:rPr>
+          <w:rFonts w:ascii="Consolas" w:hAnsi="Consolas" w:cs="Consolas"/>
+          <w:color w:val="000000"/>
+          <w:sz w:val="20"/>
+          <w:szCs w:val="20"/>
+          <w:lang w:bidi="ar-SA"/>
+        </w:rPr>
+        <w:t xml:space="preserve"> 89</w:t>
+      </w:r>
+    </w:p>
+    <w:p>
+      <w:pPr>
+        <w:widowControl/>
+        <w:autoSpaceDE w:val="0"/>
+        <w:autoSpaceDN w:val="0"/>
+        <w:adjustRightInd w:val="0"/>
+        <w:rPr>
+          <w:rFonts w:ascii="Consolas" w:hAnsi="Consolas" w:cs="Consolas"/>
+          <w:color w:val="auto"/>
+          <w:sz w:val="20"/>
+          <w:szCs w:val="20"/>
+          <w:lang w:bidi="ar-SA"/>
+        </w:rPr>
+      </w:pPr>
+      <w:r>
+        <w:rPr>
+          <w:rFonts w:ascii="Consolas" w:hAnsi="Consolas" w:cs="Consolas"/>
+          <w:color w:val="000000"/>
+          <w:sz w:val="20"/>
+          <w:szCs w:val="20"/>
+          <w:lang w:bidi="ar-SA"/>
+        </w:rPr>
+        <w:t xml:space="preserve">Please enter a </w:t>
+      </w:r>
+      <w:proofErr w:type="gramStart"/>
+      <w:r>
+        <w:rPr>
+          <w:rFonts w:ascii="Consolas" w:hAnsi="Consolas" w:cs="Consolas"/>
+          <w:color w:val="000000"/>
+          <w:sz w:val="20"/>
+          <w:szCs w:val="20"/>
+          <w:lang w:bidi="ar-SA"/>
+        </w:rPr>
+        <w:t>Value :</w:t>
+      </w:r>
+      <w:proofErr w:type="gramEnd"/>
+      <w:r>
+        <w:rPr>
+          <w:rFonts w:ascii="Consolas" w:hAnsi="Consolas" w:cs="Consolas"/>
+          <w:color w:val="000000"/>
+          <w:sz w:val="20"/>
+          <w:szCs w:val="20"/>
+          <w:lang w:bidi="ar-SA"/>
+        </w:rPr>
+        <w:t xml:space="preserve"> </w:t>
+      </w:r>
+      <w:r>
+        <w:rPr>
+          <w:rFonts w:ascii="Consolas" w:hAnsi="Consolas" w:cs="Consolas"/>
+          <w:color w:val="00C87D"/>
+          <w:sz w:val="20"/>
+          <w:szCs w:val="20"/>
+          <w:lang w:bidi="ar-SA"/>
+        </w:rPr>
+        <w:t>100</w:t>
+      </w:r>
+    </w:p>
+    <w:p>
+      <w:pPr>
+        <w:widowControl/>
+        <w:autoSpaceDE w:val="0"/>
+        <w:autoSpaceDN w:val="0"/>
+        <w:adjustRightInd w:val="0"/>
+        <w:rPr>
+          <w:rFonts w:ascii="Consolas" w:hAnsi="Consolas" w:cs="Consolas"/>
+          <w:color w:val="auto"/>
+          <w:sz w:val="20"/>
+          <w:szCs w:val="20"/>
+          <w:lang w:bidi="ar-SA"/>
+        </w:rPr>
+      </w:pPr>
+      <w:r>
+        <w:rPr>
+          <w:rFonts w:ascii="Consolas" w:hAnsi="Consolas" w:cs="Consolas"/>
+          <w:color w:val="000000"/>
+          <w:sz w:val="20"/>
+          <w:szCs w:val="20"/>
+          <w:lang w:bidi="ar-SA"/>
+        </w:rPr>
+        <w:t xml:space="preserve">Please enter a </w:t>
+      </w:r>
+      <w:proofErr w:type="gramStart"/>
+      <w:r>
+        <w:rPr>
+          <w:rFonts w:ascii="Consolas" w:hAnsi="Consolas" w:cs="Consolas"/>
+          <w:color w:val="000000"/>
+          <w:sz w:val="20"/>
+          <w:szCs w:val="20"/>
+          <w:lang w:bidi="ar-SA"/>
+        </w:rPr>
+        <w:t>Value :</w:t>
+      </w:r>
+      <w:proofErr w:type="gramEnd"/>
+      <w:r>
+        <w:rPr>
+          <w:rFonts w:ascii="Consolas" w:hAnsi="Consolas" w:cs="Consolas"/>
+          <w:color w:val="000000"/>
+          <w:sz w:val="20"/>
+          <w:szCs w:val="20"/>
+          <w:lang w:bidi="ar-SA"/>
+        </w:rPr>
+        <w:t xml:space="preserve"> </w:t>
+      </w:r>
+    </w:p>
+    <w:p>
+      <w:pPr>
+        <w:widowControl/>
+        <w:autoSpaceDE w:val="0"/>
+        <w:autoSpaceDN w:val="0"/>
+        <w:adjustRightInd w:val="0"/>
+        <w:rPr>
+          <w:rFonts w:ascii="Consolas" w:hAnsi="Consolas" w:cs="Consolas"/>
+          <w:color w:val="auto"/>
+          <w:sz w:val="20"/>
+          <w:szCs w:val="20"/>
+          <w:lang w:bidi="ar-SA"/>
+        </w:rPr>
+      </w:pPr>
+      <w:r>
+        <w:rPr>
+          <w:rFonts w:ascii="Consolas" w:hAnsi="Consolas" w:cs="Consolas"/>
+          <w:color w:val="000000"/>
+          <w:sz w:val="20"/>
+          <w:szCs w:val="20"/>
+          <w:lang w:bidi="ar-SA"/>
+        </w:rPr>
+        <w:t>Enter Exam Grades</w:t>
+      </w:r>
+    </w:p>
+    <w:p>
+      <w:pPr>
+        <w:widowControl/>
+        <w:autoSpaceDE w:val="0"/>
+        <w:autoSpaceDN w:val="0"/>
+        <w:adjustRightInd w:val="0"/>
+        <w:rPr>
+          <w:rFonts w:ascii="Consolas" w:hAnsi="Consolas" w:cs="Consolas"/>
+          <w:color w:val="auto"/>
+          <w:sz w:val="20"/>
+          <w:szCs w:val="20"/>
+          <w:lang w:bidi="ar-SA"/>
+        </w:rPr>
+      </w:pPr>
+      <w:r>
+        <w:rPr>
+          <w:rFonts w:ascii="Consolas" w:hAnsi="Consolas" w:cs="Consolas"/>
+          <w:color w:val="000000"/>
+          <w:sz w:val="20"/>
+          <w:szCs w:val="20"/>
+          <w:lang w:bidi="ar-SA"/>
+        </w:rPr>
+        <w:t>Please enter a Value : 89</w:t>
+      </w:r>
+    </w:p>
+    <w:p>
+      <w:pPr>
+        <w:widowControl/>
+        <w:autoSpaceDE w:val="0"/>
+        <w:autoSpaceDN w:val="0"/>
+        <w:adjustRightInd w:val="0"/>
+        <w:rPr>
+          <w:rFonts w:ascii="Consolas" w:hAnsi="Consolas" w:cs="Consolas"/>
+          <w:color w:val="auto"/>
+          <w:sz w:val="20"/>
+          <w:szCs w:val="20"/>
+          <w:lang w:bidi="ar-SA"/>
+        </w:rPr>
+      </w:pPr>
+      <w:r>
+        <w:rPr>
+          <w:rFonts w:ascii="Consolas" w:hAnsi="Consolas" w:cs="Consolas"/>
+          <w:color w:val="000000"/>
+          <w:sz w:val="20"/>
+          <w:szCs w:val="20"/>
+          <w:lang w:bidi="ar-SA"/>
+        </w:rPr>
+        <w:t xml:space="preserve">Please enter a </w:t>
+      </w:r>
+      <w:proofErr w:type="gramStart"/>
+      <w:r>
+        <w:rPr>
+          <w:rFonts w:ascii="Consolas" w:hAnsi="Consolas" w:cs="Consolas"/>
+          <w:color w:val="000000"/>
+          <w:sz w:val="20"/>
+          <w:szCs w:val="20"/>
+          <w:lang w:bidi="ar-SA"/>
+        </w:rPr>
+        <w:t>Value :</w:t>
+      </w:r>
+      <w:proofErr w:type="gramEnd"/>
+      <w:r>
+        <w:rPr>
+          <w:rFonts w:ascii="Consolas" w:hAnsi="Consolas" w:cs="Consolas"/>
+          <w:color w:val="000000"/>
+          <w:sz w:val="20"/>
+          <w:szCs w:val="20"/>
+          <w:lang w:bidi="ar-SA"/>
+        </w:rPr>
+        <w:t xml:space="preserve"> </w:t>
+      </w:r>
+      <w:r>
+        <w:rPr>
+          <w:rFonts w:ascii="Consolas" w:hAnsi="Consolas" w:cs="Consolas"/>
+          <w:color w:val="00C87D"/>
+          <w:sz w:val="20"/>
+          <w:szCs w:val="20"/>
+          <w:lang w:bidi="ar-SA"/>
+        </w:rPr>
+        <w:t>87</w:t>
+      </w:r>
+    </w:p>
+    <w:p>
+      <w:pPr>
+        <w:widowControl/>
+        <w:autoSpaceDE w:val="0"/>
+        <w:autoSpaceDN w:val="0"/>
+        <w:adjustRightInd w:val="0"/>
+        <w:rPr>
+          <w:rFonts w:ascii="Consolas" w:hAnsi="Consolas" w:cs="Consolas"/>
+          <w:color w:val="auto"/>
+          <w:sz w:val="20"/>
+          <w:szCs w:val="20"/>
+          <w:lang w:bidi="ar-SA"/>
+        </w:rPr>
+      </w:pPr>
+      <w:r>
+        <w:rPr>
+          <w:rFonts w:ascii="Consolas" w:hAnsi="Consolas" w:cs="Consolas"/>
+          <w:color w:val="000000"/>
+          <w:sz w:val="20"/>
+          <w:szCs w:val="20"/>
+          <w:lang w:bidi="ar-SA"/>
+        </w:rPr>
+        <w:t xml:space="preserve">Please enter a </w:t>
+      </w:r>
+      <w:proofErr w:type="gramStart"/>
+      <w:r>
+        <w:rPr>
+          <w:rFonts w:ascii="Consolas" w:hAnsi="Consolas" w:cs="Consolas"/>
+          <w:color w:val="000000"/>
+          <w:sz w:val="20"/>
+          <w:szCs w:val="20"/>
+          <w:lang w:bidi="ar-SA"/>
+        </w:rPr>
+        <w:t>Value :</w:t>
+      </w:r>
+      <w:proofErr w:type="gramEnd"/>
+      <w:r>
+        <w:rPr>
+          <w:rFonts w:ascii="Consolas" w:hAnsi="Consolas" w:cs="Consolas"/>
+          <w:color w:val="000000"/>
+          <w:sz w:val="20"/>
+          <w:szCs w:val="20"/>
+          <w:lang w:bidi="ar-SA"/>
+        </w:rPr>
+        <w:t xml:space="preserve"> </w:t>
+      </w:r>
+    </w:p>
+    <w:p>
+      <w:pPr>
+        <w:widowControl/>
+        <w:autoSpaceDE w:val="0"/>
+        <w:autoSpaceDN w:val="0"/>
+        <w:adjustRightInd w:val="0"/>
+        <w:rPr>
+          <w:rFonts w:ascii="Consolas" w:hAnsi="Consolas" w:cs="Consolas"/>
+          <w:color w:val="auto"/>
+          <w:sz w:val="20"/>
+          <w:szCs w:val="20"/>
+          <w:lang w:bidi="ar-SA"/>
+        </w:rPr>
+      </w:pPr>
+      <w:r>
+        <w:rPr>
+          <w:rFonts w:ascii="Consolas" w:hAnsi="Consolas" w:cs="Consolas"/>
+          <w:color w:val="000000"/>
+          <w:sz w:val="20"/>
+          <w:szCs w:val="20"/>
+          <w:lang w:bidi="ar-SA"/>
+        </w:rPr>
+        <w:t>Enter Assignment Grades</w:t>
+      </w:r>
+    </w:p>
+    <w:p>
+      <w:pPr>
+        <w:widowControl/>
+        <w:autoSpaceDE w:val="0"/>
+        <w:autoSpaceDN w:val="0"/>
+        <w:adjustRightInd w:val="0"/>
+        <w:rPr>
+          <w:rFonts w:ascii="Consolas" w:hAnsi="Consolas" w:cs="Consolas"/>
+          <w:color w:val="auto"/>
+          <w:sz w:val="20"/>
+          <w:szCs w:val="20"/>
+          <w:lang w:bidi="ar-SA"/>
+        </w:rPr>
+      </w:pPr>
+      <w:r>
+        <w:rPr>
+          <w:rFonts w:ascii="Consolas" w:hAnsi="Consolas" w:cs="Consolas"/>
+          <w:color w:val="000000"/>
+          <w:sz w:val="20"/>
+          <w:szCs w:val="20"/>
+          <w:lang w:bidi="ar-SA"/>
+        </w:rPr>
+        <w:t xml:space="preserve">Please enter a </w:t>
+      </w:r>
+      <w:proofErr w:type="gramStart"/>
+      <w:r>
+        <w:rPr>
+          <w:rFonts w:ascii="Consolas" w:hAnsi="Consolas" w:cs="Consolas"/>
+          <w:color w:val="000000"/>
+          <w:sz w:val="20"/>
+          <w:szCs w:val="20"/>
+          <w:lang w:bidi="ar-SA"/>
+        </w:rPr>
+        <w:t>Value :</w:t>
+      </w:r>
+      <w:proofErr w:type="gramEnd"/>
+      <w:r>
+        <w:rPr>
+          <w:rFonts w:ascii="Consolas" w:hAnsi="Consolas" w:cs="Consolas"/>
+          <w:color w:val="000000"/>
+          <w:sz w:val="20"/>
+          <w:szCs w:val="20"/>
+          <w:lang w:bidi="ar-SA"/>
+        </w:rPr>
+        <w:t xml:space="preserve"> 87</w:t>
+      </w:r>
+    </w:p>
+    <w:p>
+      <w:pPr>
+        <w:widowControl/>
+        <w:autoSpaceDE w:val="0"/>
+        <w:autoSpaceDN w:val="0"/>
+        <w:adjustRightInd w:val="0"/>
+        <w:rPr>
+          <w:rFonts w:ascii="Consolas" w:hAnsi="Consolas" w:cs="Consolas"/>
+          <w:color w:val="auto"/>
+          <w:sz w:val="20"/>
+          <w:szCs w:val="20"/>
+          <w:lang w:bidi="ar-SA"/>
+        </w:rPr>
+      </w:pPr>
+      <w:r>
+        <w:rPr>
+          <w:rFonts w:ascii="Consolas" w:hAnsi="Consolas" w:cs="Consolas"/>
+          <w:color w:val="000000"/>
+          <w:sz w:val="20"/>
+          <w:szCs w:val="20"/>
+          <w:lang w:bidi="ar-SA"/>
+        </w:rPr>
+        <w:t xml:space="preserve">Please enter a </w:t>
+      </w:r>
+      <w:proofErr w:type="gramStart"/>
+      <w:r>
+        <w:rPr>
+          <w:rFonts w:ascii="Consolas" w:hAnsi="Consolas" w:cs="Consolas"/>
+          <w:color w:val="000000"/>
+          <w:sz w:val="20"/>
+          <w:szCs w:val="20"/>
+          <w:lang w:bidi="ar-SA"/>
+        </w:rPr>
+        <w:t>Value :</w:t>
+      </w:r>
+      <w:proofErr w:type="gramEnd"/>
+      <w:r>
+        <w:rPr>
+          <w:rFonts w:ascii="Consolas" w:hAnsi="Consolas" w:cs="Consolas"/>
+          <w:color w:val="000000"/>
+          <w:sz w:val="20"/>
+          <w:szCs w:val="20"/>
+          <w:lang w:bidi="ar-SA"/>
+        </w:rPr>
+        <w:t xml:space="preserve"> </w:t>
+      </w:r>
+      <w:r>
+        <w:rPr>
+          <w:rFonts w:ascii="Consolas" w:hAnsi="Consolas" w:cs="Consolas"/>
+          <w:color w:val="00C87D"/>
+          <w:sz w:val="20"/>
+          <w:szCs w:val="20"/>
+          <w:lang w:bidi="ar-SA"/>
+        </w:rPr>
+        <w:t>89</w:t>
+      </w:r>
+    </w:p>
+    <w:p>
+      <w:pPr>
+        <w:widowControl/>
+        <w:autoSpaceDE w:val="0"/>
+        <w:autoSpaceDN w:val="0"/>
+        <w:adjustRightInd w:val="0"/>
+        <w:rPr>
+          <w:rFonts w:ascii="Consolas" w:hAnsi="Consolas" w:cs="Consolas"/>
+          <w:color w:val="auto"/>
+          <w:sz w:val="20"/>
+          <w:szCs w:val="20"/>
+          <w:lang w:bidi="ar-SA"/>
+        </w:rPr>
+      </w:pPr>
+      <w:r>
+        <w:rPr>
+          <w:rFonts w:ascii="Consolas" w:hAnsi="Consolas" w:cs="Consolas"/>
+          <w:color w:val="000000"/>
+          <w:sz w:val="20"/>
+          <w:szCs w:val="20"/>
+          <w:lang w:bidi="ar-SA"/>
+        </w:rPr>
+        <w:t xml:space="preserve">Please enter a </w:t>
+      </w:r>
+      <w:proofErr w:type="gramStart"/>
+      <w:r>
+        <w:rPr>
+          <w:rFonts w:ascii="Consolas" w:hAnsi="Consolas" w:cs="Consolas"/>
+          <w:color w:val="000000"/>
+          <w:sz w:val="20"/>
+          <w:szCs w:val="20"/>
+          <w:lang w:bidi="ar-SA"/>
+        </w:rPr>
+        <w:t>Value :</w:t>
+      </w:r>
+      <w:proofErr w:type="gramEnd"/>
+      <w:r>
+        <w:rPr>
+          <w:rFonts w:ascii="Consolas" w:hAnsi="Consolas" w:cs="Consolas"/>
+          <w:color w:val="000000"/>
+          <w:sz w:val="20"/>
+          <w:szCs w:val="20"/>
+          <w:lang w:bidi="ar-SA"/>
+        </w:rPr>
+        <w:t xml:space="preserve"> </w:t>
+      </w:r>
+    </w:p>
+    <w:p>
+      <w:pPr>
+        <w:widowControl/>
+        <w:autoSpaceDE w:val="0"/>
+        <w:autoSpaceDN w:val="0"/>
+        <w:adjustRightInd w:val="0"/>
+        <w:rPr>
+          <w:rFonts w:ascii="Consolas" w:hAnsi="Consolas" w:cs="Consolas"/>
+          <w:color w:val="auto"/>
+          <w:sz w:val="20"/>
+          <w:szCs w:val="20"/>
+          <w:lang w:bidi="ar-SA"/>
+        </w:rPr>
+      </w:pPr>
+      <w:r>
+        <w:rPr>
+          <w:rFonts w:ascii="Consolas" w:hAnsi="Consolas" w:cs="Consolas"/>
+          <w:color w:val="000000"/>
+          <w:sz w:val="20"/>
+          <w:szCs w:val="20"/>
+          <w:lang w:bidi="ar-SA"/>
+        </w:rPr>
+        <w:t>Enter Survey Grade</w:t>
+      </w:r>
+    </w:p>
+    <w:p>
+      <w:pPr>
+        <w:widowControl/>
+        <w:autoSpaceDE w:val="0"/>
+        <w:autoSpaceDN w:val="0"/>
+        <w:adjustRightInd w:val="0"/>
+        <w:rPr>
+          <w:rFonts w:ascii="Consolas" w:hAnsi="Consolas" w:cs="Consolas"/>
+          <w:color w:val="auto"/>
+          <w:sz w:val="20"/>
+          <w:szCs w:val="20"/>
+          <w:lang w:bidi="ar-SA"/>
+        </w:rPr>
+      </w:pPr>
+      <w:r>
+        <w:rPr>
+          <w:rFonts w:ascii="Consolas" w:hAnsi="Consolas" w:cs="Consolas"/>
+          <w:color w:val="000000"/>
+          <w:sz w:val="20"/>
+          <w:szCs w:val="20"/>
+          <w:lang w:bidi="ar-SA"/>
+        </w:rPr>
+        <w:t xml:space="preserve">Please enter a </w:t>
+      </w:r>
+      <w:proofErr w:type="gramStart"/>
+      <w:r>
+        <w:rPr>
+          <w:rFonts w:ascii="Consolas" w:hAnsi="Consolas" w:cs="Consolas"/>
+          <w:color w:val="000000"/>
+          <w:sz w:val="20"/>
+          <w:szCs w:val="20"/>
+          <w:lang w:bidi="ar-SA"/>
+        </w:rPr>
+        <w:t>Value :</w:t>
+      </w:r>
+      <w:proofErr w:type="gramEnd"/>
+      <w:r>
+        <w:rPr>
+          <w:rFonts w:ascii="Consolas" w:hAnsi="Consolas" w:cs="Consolas"/>
+          <w:color w:val="000000"/>
+          <w:sz w:val="20"/>
+          <w:szCs w:val="20"/>
+          <w:lang w:bidi="ar-SA"/>
+        </w:rPr>
+        <w:t xml:space="preserve"> 100</w:t>
+      </w:r>
+    </w:p>
+    <w:p>
+      <w:pPr>
+        <w:widowControl/>
+        <w:autoSpaceDE w:val="0"/>
+        <w:autoSpaceDN w:val="0"/>
+        <w:adjustRightInd w:val="0"/>
+        <w:rPr>
+          <w:rFonts w:ascii="Consolas" w:hAnsi="Consolas" w:cs="Consolas"/>
+          <w:color w:val="auto"/>
+          <w:sz w:val="20"/>
+          <w:szCs w:val="20"/>
+          <w:lang w:bidi="ar-SA"/>
+        </w:rPr>
+      </w:pPr>
+      <w:r>
+        <w:rPr>
+          <w:rFonts w:ascii="Consolas" w:hAnsi="Consolas" w:cs="Consolas"/>
+          <w:color w:val="000000"/>
+          <w:sz w:val="20"/>
+          <w:szCs w:val="20"/>
+          <w:lang w:bidi="ar-SA"/>
+        </w:rPr>
+        <w:t xml:space="preserve">Please enter a </w:t>
+      </w:r>
+      <w:proofErr w:type="gramStart"/>
+      <w:r>
+        <w:rPr>
+          <w:rFonts w:ascii="Consolas" w:hAnsi="Consolas" w:cs="Consolas"/>
+          <w:color w:val="000000"/>
+          <w:sz w:val="20"/>
+          <w:szCs w:val="20"/>
+          <w:lang w:bidi="ar-SA"/>
+        </w:rPr>
+        <w:t>Value :</w:t>
+      </w:r>
+      <w:proofErr w:type="gramEnd"/>
+      <w:r>
+        <w:rPr>
+          <w:rFonts w:ascii="Consolas" w:hAnsi="Consolas" w:cs="Consolas"/>
+          <w:color w:val="000000"/>
+          <w:sz w:val="20"/>
+          <w:szCs w:val="20"/>
+          <w:lang w:bidi="ar-SA"/>
+        </w:rPr>
+        <w:t xml:space="preserve"> </w:t>
+      </w:r>
+    </w:p>
+    <w:p>
+      <w:pPr>
+        <w:widowControl/>
+        <w:autoSpaceDE w:val="0"/>
+        <w:autoSpaceDN w:val="0"/>
+        <w:adjustRightInd w:val="0"/>
+        <w:rPr>
+          <w:rFonts w:ascii="Consolas" w:hAnsi="Consolas" w:cs="Consolas"/>
+          <w:color w:val="auto"/>
+          <w:sz w:val="20"/>
+          <w:szCs w:val="20"/>
+          <w:lang w:bidi="ar-SA"/>
+        </w:rPr>
+      </w:pPr>
+      <w:r>
+        <w:rPr>
+          <w:rFonts w:ascii="Consolas" w:hAnsi="Consolas" w:cs="Consolas"/>
+          <w:color w:val="000000"/>
+          <w:sz w:val="20"/>
+          <w:szCs w:val="20"/>
+          <w:lang w:bidi="ar-SA"/>
+        </w:rPr>
+        <w:t>Enter Group Presentation Grade</w:t>
+      </w:r>
+    </w:p>
+    <w:p>
+      <w:pPr>
+        <w:widowControl/>
+        <w:autoSpaceDE w:val="0"/>
+        <w:autoSpaceDN w:val="0"/>
+        <w:adjustRightInd w:val="0"/>
+        <w:rPr>
+          <w:rFonts w:ascii="Consolas" w:hAnsi="Consolas" w:cs="Consolas"/>
+          <w:color w:val="auto"/>
+          <w:sz w:val="20"/>
+          <w:szCs w:val="20"/>
+          <w:lang w:bidi="ar-SA"/>
+        </w:rPr>
+      </w:pPr>
+      <w:r>
+        <w:rPr>
+          <w:rFonts w:ascii="Consolas" w:hAnsi="Consolas" w:cs="Consolas"/>
+          <w:color w:val="000000"/>
+          <w:sz w:val="20"/>
+          <w:szCs w:val="20"/>
+          <w:lang w:bidi="ar-SA"/>
+        </w:rPr>
+        <w:t xml:space="preserve">Please enter a </w:t>
+      </w:r>
+      <w:proofErr w:type="gramStart"/>
+      <w:r>
+        <w:rPr>
+          <w:rFonts w:ascii="Consolas" w:hAnsi="Consolas" w:cs="Consolas"/>
+          <w:color w:val="000000"/>
+          <w:sz w:val="20"/>
+          <w:szCs w:val="20"/>
+          <w:lang w:bidi="ar-SA"/>
+        </w:rPr>
+        <w:t>Value :</w:t>
+      </w:r>
+      <w:proofErr w:type="gramEnd"/>
+      <w:r>
+        <w:rPr>
+          <w:rFonts w:ascii="Consolas" w:hAnsi="Consolas" w:cs="Consolas"/>
+          <w:color w:val="000000"/>
+          <w:sz w:val="20"/>
+          <w:szCs w:val="20"/>
+          <w:lang w:bidi="ar-SA"/>
+        </w:rPr>
+        <w:t xml:space="preserve"> 99</w:t>
+      </w:r>
+    </w:p>
+    <w:p>
+      <w:pPr>
+        <w:widowControl/>
+        <w:autoSpaceDE w:val="0"/>
+        <w:autoSpaceDN w:val="0"/>
+        <w:adjustRightInd w:val="0"/>
+        <w:rPr>
+          <w:rFonts w:ascii="Consolas" w:hAnsi="Consolas" w:cs="Consolas"/>
+          <w:color w:val="auto"/>
+          <w:sz w:val="20"/>
+          <w:szCs w:val="20"/>
+          <w:lang w:bidi="ar-SA"/>
+        </w:rPr>
+      </w:pPr>
+      <w:r>
+        <w:rPr>
+          <w:rFonts w:ascii="Consolas" w:hAnsi="Consolas" w:cs="Consolas"/>
+          <w:color w:val="000000"/>
+          <w:sz w:val="20"/>
+          <w:szCs w:val="20"/>
+          <w:lang w:bidi="ar-SA"/>
+        </w:rPr>
+        <w:t xml:space="preserve">Please enter a </w:t>
+      </w:r>
+      <w:proofErr w:type="gramStart"/>
+      <w:r>
+        <w:rPr>
+          <w:rFonts w:ascii="Consolas" w:hAnsi="Consolas" w:cs="Consolas"/>
+          <w:color w:val="000000"/>
+          <w:sz w:val="20"/>
+          <w:szCs w:val="20"/>
+          <w:lang w:bidi="ar-SA"/>
+        </w:rPr>
+        <w:t>Value :</w:t>
+      </w:r>
+      <w:proofErr w:type="gramEnd"/>
+      <w:r>
+        <w:rPr>
+          <w:rFonts w:ascii="Consolas" w:hAnsi="Consolas" w:cs="Consolas"/>
+          <w:color w:val="000000"/>
+          <w:sz w:val="20"/>
+          <w:szCs w:val="20"/>
+          <w:lang w:bidi="ar-SA"/>
+        </w:rPr>
+        <w:t xml:space="preserve"> </w:t>
+      </w:r>
+    </w:p>
+    <w:p>
+      <w:pPr>
+        <w:widowControl/>
+        <w:autoSpaceDE w:val="0"/>
+        <w:autoSpaceDN w:val="0"/>
+        <w:adjustRightInd w:val="0"/>
+        <w:rPr>
+          <w:rFonts w:ascii="Consolas" w:hAnsi="Consolas" w:cs="Consolas"/>
+          <w:color w:val="auto"/>
+          <w:sz w:val="20"/>
+          <w:szCs w:val="20"/>
+          <w:lang w:bidi="ar-SA"/>
+        </w:rPr>
+      </w:pPr>
+      <w:r>
+        <w:rPr>
+          <w:rFonts w:ascii="Consolas" w:hAnsi="Consolas" w:cs="Consolas"/>
+          <w:color w:val="000000"/>
+          <w:sz w:val="20"/>
+          <w:szCs w:val="20"/>
+          <w:lang w:bidi="ar-SA"/>
+        </w:rPr>
+        <w:t>Course Grade : 89.78333333333333 Letter Grade :B</w:t>
+      </w:r>
+    </w:p>
+    <w:p>
+      <w:pPr>
+        <w:pStyle w:val="PreformattedText"/>
+      </w:pPr>
+    </w:p>
+    <w:p>
+      <w:pPr>
+        <w:pStyle w:val="PreformattedText"/>
+      </w:pPr>
     </w:p>
     <w:p>
       <w:pPr>

</xml_diff>